<commit_message>
Edit error ID 4
</commit_message>
<xml_diff>
--- a/DefectLog/Debugging Techniques _Breakpoints.docx
+++ b/DefectLog/Debugging Techniques _Breakpoints.docx
@@ -1,6 +1,6 @@
 
 <file path=word/document.xml><?xml version="1.0" encoding="utf-8"?>
-<w:document xmlns:wpc="http://schemas.microsoft.com/office/word/2010/wordprocessingCanvas" xmlns:mc="http://schemas.openxmlformats.org/markup-compatibility/2006" xmlns:o="urn:schemas-microsoft-com:office:office" xmlns:r="http://schemas.openxmlformats.org/officeDocument/2006/relationships" xmlns:m="http://schemas.openxmlformats.org/officeDocument/2006/math" xmlns:v="urn:schemas-microsoft-com:vml" xmlns:wp14="http://schemas.microsoft.com/office/word/2010/wordprocessingDrawing" xmlns:wp="http://schemas.openxmlformats.org/drawingml/2006/wordprocessingDrawing" xmlns:w10="urn:schemas-microsoft-com:office:word" xmlns:w="http://schemas.openxmlformats.org/wordprocessingml/2006/main" xmlns:w14="http://schemas.microsoft.com/office/word/2010/wordml" xmlns:w15="http://schemas.microsoft.com/office/word/2012/wordml" xmlns:wpg="http://schemas.microsoft.com/office/word/2010/wordprocessingGroup" xmlns:wpi="http://schemas.microsoft.com/office/word/2010/wordprocessingInk" xmlns:wne="http://schemas.microsoft.com/office/word/2006/wordml" xmlns:wps="http://schemas.microsoft.com/office/word/2010/wordprocessingShape" mc:Ignorable="w14 w15 wp14">
+<w:document xmlns:wpc="http://schemas.microsoft.com/office/word/2010/wordprocessingCanvas" xmlns:cx="http://schemas.microsoft.com/office/drawing/2014/chartex" xmlns:cx1="http://schemas.microsoft.com/office/drawing/2015/9/8/chartex" xmlns:cx2="http://schemas.microsoft.com/office/drawing/2015/10/21/chartex" xmlns:cx3="http://schemas.microsoft.com/office/drawing/2016/5/9/chartex" xmlns:cx4="http://schemas.microsoft.com/office/drawing/2016/5/10/chartex" xmlns:cx5="http://schemas.microsoft.com/office/drawing/2016/5/11/chartex" xmlns:cx6="http://schemas.microsoft.com/office/drawing/2016/5/12/chartex" xmlns:cx7="http://schemas.microsoft.com/office/drawing/2016/5/13/chartex" xmlns:cx8="http://schemas.microsoft.com/office/drawing/2016/5/14/chartex" xmlns:mc="http://schemas.openxmlformats.org/markup-compatibility/2006" xmlns:aink="http://schemas.microsoft.com/office/drawing/2016/ink" xmlns:am3d="http://schemas.microsoft.com/office/drawing/2017/model3d" xmlns:o="urn:schemas-microsoft-com:office:office" xmlns:r="http://schemas.openxmlformats.org/officeDocument/2006/relationships" xmlns:m="http://schemas.openxmlformats.org/officeDocument/2006/math" xmlns:v="urn:schemas-microsoft-com:vml" xmlns:wp14="http://schemas.microsoft.com/office/word/2010/wordprocessingDrawing" xmlns:wp="http://schemas.openxmlformats.org/drawingml/2006/wordprocessingDrawing" xmlns:w10="urn:schemas-microsoft-com:office:word" xmlns:w="http://schemas.openxmlformats.org/wordprocessingml/2006/main" xmlns:w14="http://schemas.microsoft.com/office/word/2010/wordml" xmlns:w15="http://schemas.microsoft.com/office/word/2012/wordml" xmlns:w16cid="http://schemas.microsoft.com/office/word/2016/wordml/cid" xmlns:w16se="http://schemas.microsoft.com/office/word/2015/wordml/symex" xmlns:wpg="http://schemas.microsoft.com/office/word/2010/wordprocessingGroup" xmlns:wpi="http://schemas.microsoft.com/office/word/2010/wordprocessingInk" xmlns:wne="http://schemas.microsoft.com/office/word/2006/wordml" xmlns:wps="http://schemas.microsoft.com/office/word/2010/wordprocessingShape" mc:Ignorable="w14 w15 w16se w16cid wp14">
   <w:body>
     <w:p>
       <w:pPr>
@@ -457,23 +457,13 @@
             <w:r>
               <w:t>Add migration `</w:t>
             </w:r>
-            <w:proofErr w:type="spellStart"/>
             <w:r>
               <w:rPr>
                 <w:rFonts w:eastAsia="Times New Roman" w:cs="Times New Roman"/>
                 <w:sz w:val="24"/>
                 <w:szCs w:val="24"/>
               </w:rPr>
-              <w:t>dotnet</w:t>
-            </w:r>
-            <w:proofErr w:type="spellEnd"/>
-            <w:r>
-              <w:rPr>
-                <w:rFonts w:eastAsia="Times New Roman" w:cs="Times New Roman"/>
-                <w:sz w:val="24"/>
-                <w:szCs w:val="24"/>
-              </w:rPr>
-              <w:t xml:space="preserve"> </w:t>
+              <w:t xml:space="preserve">dotnet </w:t>
             </w:r>
             <w:proofErr w:type="spellStart"/>
             <w:r>
@@ -583,23 +573,13 @@
               </w:rPr>
               <w:t>Enter new command `</w:t>
             </w:r>
-            <w:proofErr w:type="spellStart"/>
             <w:r>
               <w:rPr>
                 <w:rFonts w:eastAsia="Times New Roman" w:cs="Times New Roman"/>
                 <w:sz w:val="24"/>
                 <w:szCs w:val="24"/>
               </w:rPr>
-              <w:t>dotnet</w:t>
-            </w:r>
-            <w:proofErr w:type="spellEnd"/>
-            <w:r>
-              <w:rPr>
-                <w:rFonts w:eastAsia="Times New Roman" w:cs="Times New Roman"/>
-                <w:sz w:val="24"/>
-                <w:szCs w:val="24"/>
-              </w:rPr>
-              <w:t xml:space="preserve"> </w:t>
+              <w:t xml:space="preserve">dotnet </w:t>
             </w:r>
             <w:proofErr w:type="spellStart"/>
             <w:r>
@@ -957,21 +937,7 @@
               <w:rPr>
                 <w:lang w:val="en-US"/>
               </w:rPr>
-              <w:t xml:space="preserve">And because the using statement in the </w:t>
-            </w:r>
-            <w:proofErr w:type="gramStart"/>
-            <w:r>
-              <w:rPr>
-                <w:lang w:val="en-US"/>
-              </w:rPr>
-              <w:t>Main(</w:t>
-            </w:r>
-            <w:proofErr w:type="gramEnd"/>
-            <w:r>
-              <w:rPr>
-                <w:lang w:val="en-US"/>
-              </w:rPr>
-              <w:t>) method of my program file was expecting one it skipped the using statement that allowed the database to be seeded. I just commented out line 20. Solved.</w:t>
+              <w:t>And because the using statement in the Main() method of my program file was expecting one it skipped the using statement that allowed the database to be seeded. I just commented out line 20. Solved.</w:t>
             </w:r>
           </w:p>
         </w:tc>
@@ -987,7 +953,7 @@
               </w:rPr>
               <w:lastRenderedPageBreak/>
               <w:drawing>
-                <wp:inline distT="0" distB="0" distL="0" distR="0" wp14:anchorId="0B9C879D" wp14:editId="709628A6">
+                <wp:inline distT="0" distB="0" distL="0" distR="0" wp14:anchorId="448B0613" wp14:editId="2474E22B">
                   <wp:extent cx="3406775" cy="1708785"/>
                   <wp:effectExtent l="0" t="0" r="3175" b="5715"/>
                   <wp:docPr id="1" name="Picture 1"/>
@@ -1036,6 +1002,11 @@
               <w:t>2</w:t>
             </w:r>
           </w:p>
+          <w:p>
+            <w:r>
+              <w:t>CLOSED</w:t>
+            </w:r>
+          </w:p>
         </w:tc>
         <w:tc>
           <w:tcPr>
@@ -1082,12 +1053,7 @@
               <w:t xml:space="preserve"> So the checkbox array was outside the class “row” so it couldn’t set the checkbox value to checked or unchecked. That being said there is a formatting problem now. </w:t>
             </w:r>
             <w:r>
-              <w:t>So the form checkboxes aren’t perfectly aligned and appear to be trapped in the dimensions</w:t>
-            </w:r>
-            <w:bookmarkStart w:id="0" w:name="_GoBack"/>
-            <w:bookmarkEnd w:id="0"/>
-            <w:r>
-              <w:t xml:space="preserve"> of the “row” class. </w:t>
+              <w:t xml:space="preserve">So the form checkboxes aren’t perfectly aligned and appear to be trapped in the dimensions of the “row” class. </w:t>
             </w:r>
           </w:p>
         </w:tc>
@@ -1102,7 +1068,7 @@
                 <w:lang w:val="en-US"/>
               </w:rPr>
               <w:drawing>
-                <wp:inline distT="0" distB="0" distL="0" distR="0" wp14:anchorId="12F2C4BF" wp14:editId="1B81486D">
+                <wp:inline distT="0" distB="0" distL="0" distR="0" wp14:anchorId="3315483D" wp14:editId="528123FA">
                   <wp:extent cx="3406775" cy="3821430"/>
                   <wp:effectExtent l="0" t="0" r="3175" b="7620"/>
                   <wp:docPr id="2" name="Picture 2"/>
@@ -1145,25 +1111,110 @@
           <w:tcPr>
             <w:tcW w:w="2182" w:type="dxa"/>
           </w:tcPr>
+          <w:p>
+            <w:r>
+              <w:lastRenderedPageBreak/>
+              <w:t>3</w:t>
+            </w:r>
+          </w:p>
+          <w:p>
+            <w:r>
+              <w:t>OPEN</w:t>
+            </w:r>
+          </w:p>
+        </w:tc>
+        <w:tc>
+          <w:tcPr>
+            <w:tcW w:w="1559" w:type="dxa"/>
+          </w:tcPr>
+          <w:p>
+            <w:r>
+              <w:t>Logic</w:t>
+            </w:r>
+          </w:p>
+        </w:tc>
+        <w:tc>
+          <w:tcPr>
+            <w:tcW w:w="5954" w:type="dxa"/>
+          </w:tcPr>
+          <w:p>
+            <w:r>
+              <w:t>I am attempting to</w:t>
+            </w:r>
+            <w:r>
+              <w:t xml:space="preserve"> use a search string parameter to</w:t>
+            </w:r>
+            <w:r>
+              <w:t xml:space="preserve"> search through two </w:t>
+            </w:r>
+            <w:r>
+              <w:t xml:space="preserve">navigational property collections but </w:t>
+            </w:r>
+            <w:r>
+              <w:t xml:space="preserve">I am not getting any output when I search through the navigational properties of the User and the Job. </w:t>
+            </w:r>
+          </w:p>
           <w:p/>
-        </w:tc>
-        <w:tc>
-          <w:tcPr>
-            <w:tcW w:w="1559" w:type="dxa"/>
-          </w:tcPr>
+          <w:p>
+            <w:r>
+              <w:t xml:space="preserve">From the breakpoints we </w:t>
+            </w:r>
+            <w:r>
+              <w:t>will get the search string but it does not result in output.</w:t>
+            </w:r>
+            <w:r>
+              <w:t xml:space="preserve"> </w:t>
+            </w:r>
+          </w:p>
           <w:p/>
-        </w:tc>
-        <w:tc>
-          <w:tcPr>
-            <w:tcW w:w="5954" w:type="dxa"/>
-          </w:tcPr>
           <w:p/>
         </w:tc>
         <w:tc>
           <w:tcPr>
             <w:tcW w:w="5581" w:type="dxa"/>
           </w:tcPr>
-          <w:p/>
+          <w:p>
+            <w:r>
+              <w:rPr>
+                <w:noProof/>
+              </w:rPr>
+              <w:drawing>
+                <wp:inline distT="0" distB="0" distL="0" distR="0" wp14:anchorId="3A133E14" wp14:editId="0F414D46">
+                  <wp:extent cx="3406775" cy="2087880"/>
+                  <wp:effectExtent l="0" t="0" r="3175" b="7620"/>
+                  <wp:docPr id="3" name="Picture 3"/>
+                  <wp:cNvGraphicFramePr>
+                    <a:graphicFrameLocks xmlns:a="http://schemas.openxmlformats.org/drawingml/2006/main" noChangeAspect="1"/>
+                  </wp:cNvGraphicFramePr>
+                  <a:graphic xmlns:a="http://schemas.openxmlformats.org/drawingml/2006/main">
+                    <a:graphicData uri="http://schemas.openxmlformats.org/drawingml/2006/picture">
+                      <pic:pic xmlns:pic="http://schemas.openxmlformats.org/drawingml/2006/picture">
+                        <pic:nvPicPr>
+                          <pic:cNvPr id="1" name=""/>
+                          <pic:cNvPicPr/>
+                        </pic:nvPicPr>
+                        <pic:blipFill>
+                          <a:blip r:embed="rId13"/>
+                          <a:stretch>
+                            <a:fillRect/>
+                          </a:stretch>
+                        </pic:blipFill>
+                        <pic:spPr>
+                          <a:xfrm>
+                            <a:off x="0" y="0"/>
+                            <a:ext cx="3406775" cy="2087880"/>
+                          </a:xfrm>
+                          <a:prstGeom prst="rect">
+                            <a:avLst/>
+                          </a:prstGeom>
+                        </pic:spPr>
+                      </pic:pic>
+                    </a:graphicData>
+                  </a:graphic>
+                </wp:inline>
+              </w:drawing>
+            </w:r>
+          </w:p>
         </w:tc>
       </w:tr>
       <w:tr>
@@ -1171,25 +1222,345 @@
           <w:tcPr>
             <w:tcW w:w="2182" w:type="dxa"/>
           </w:tcPr>
+          <w:p>
+            <w:r>
+              <w:t>4</w:t>
+            </w:r>
+          </w:p>
+          <w:p>
+            <w:r>
+              <w:t>OPEN</w:t>
+            </w:r>
+          </w:p>
+        </w:tc>
+        <w:tc>
+          <w:tcPr>
+            <w:tcW w:w="1559" w:type="dxa"/>
+          </w:tcPr>
+          <w:p>
+            <w:r>
+              <w:t>Logic</w:t>
+            </w:r>
+          </w:p>
+        </w:tc>
+        <w:tc>
+          <w:tcPr>
+            <w:tcW w:w="5954" w:type="dxa"/>
+          </w:tcPr>
+          <w:p>
+            <w:pPr>
+              <w:pStyle w:val="Heading1"/>
+              <w:shd w:val="clear" w:color="auto" w:fill="FFFFFF"/>
+              <w:spacing w:before="0" w:after="240" w:line="300" w:lineRule="atLeast"/>
+              <w:outlineLvl w:val="0"/>
+              <w:rPr>
+                <w:rFonts w:ascii="Segoe UI" w:hAnsi="Segoe UI" w:cs="Segoe UI"/>
+                <w:b w:val="0"/>
+                <w:bCs w:val="0"/>
+                <w:sz w:val="38"/>
+                <w:szCs w:val="38"/>
+              </w:rPr>
+            </w:pPr>
+            <w:r>
+              <w:rPr>
+                <w:rFonts w:ascii="Segoe UI" w:hAnsi="Segoe UI" w:cs="Segoe UI"/>
+                <w:b w:val="0"/>
+                <w:bCs w:val="0"/>
+                <w:sz w:val="38"/>
+                <w:szCs w:val="38"/>
+              </w:rPr>
+              <w:t>This localhost page can’t be found</w:t>
+            </w:r>
+          </w:p>
+          <w:p>
+            <w:pPr>
+              <w:pStyle w:val="NormalWeb"/>
+              <w:shd w:val="clear" w:color="auto" w:fill="FFFFFF"/>
+              <w:rPr>
+                <w:rFonts w:ascii="Segoe UI" w:hAnsi="Segoe UI" w:cs="Segoe UI"/>
+                <w:color w:val="5F6368"/>
+                <w:sz w:val="23"/>
+                <w:szCs w:val="23"/>
+              </w:rPr>
+            </w:pPr>
+            <w:r>
+              <w:rPr>
+                <w:rFonts w:ascii="Segoe UI" w:hAnsi="Segoe UI" w:cs="Segoe UI"/>
+                <w:color w:val="5F6368"/>
+                <w:sz w:val="23"/>
+                <w:szCs w:val="23"/>
+              </w:rPr>
+              <w:t>No web page was found for the web address: </w:t>
+            </w:r>
+            <w:r>
+              <w:rPr>
+                <w:rStyle w:val="Strong"/>
+                <w:rFonts w:ascii="Segoe UI" w:hAnsi="Segoe UI" w:cs="Segoe UI"/>
+                <w:color w:val="5F6368"/>
+                <w:sz w:val="23"/>
+                <w:szCs w:val="23"/>
+              </w:rPr>
+              <w:t>http://localhost:5001/Account/AccessDenied?ReturnUrl=%2FUsers</w:t>
+            </w:r>
+          </w:p>
+          <w:p>
+            <w:pPr>
+              <w:shd w:val="clear" w:color="auto" w:fill="FFFFFF"/>
+              <w:rPr>
+                <w:rFonts w:ascii="Segoe UI" w:hAnsi="Segoe UI" w:cs="Segoe UI"/>
+                <w:caps/>
+                <w:color w:val="5F6368"/>
+                <w:sz w:val="18"/>
+                <w:szCs w:val="18"/>
+              </w:rPr>
+            </w:pPr>
+            <w:r>
+              <w:rPr>
+                <w:rFonts w:ascii="Segoe UI" w:hAnsi="Segoe UI" w:cs="Segoe UI"/>
+                <w:caps/>
+                <w:color w:val="5F6368"/>
+                <w:sz w:val="18"/>
+                <w:szCs w:val="18"/>
+              </w:rPr>
+              <w:t>HTTP ERROR 404</w:t>
+            </w:r>
+          </w:p>
           <w:p/>
-        </w:tc>
-        <w:tc>
-          <w:tcPr>
-            <w:tcW w:w="1559" w:type="dxa"/>
-          </w:tcPr>
+          <w:p>
+            <w:r>
+              <w:t xml:space="preserve">We are getting this error when we are trying to authorize the user with the name </w:t>
+            </w:r>
+            <w:hyperlink r:id="rId14" w:history="1">
+              <w:r>
+                <w:rPr>
+                  <w:rStyle w:val="Hyperlink"/>
+                </w:rPr>
+                <w:t>jnash486@gmail.com</w:t>
+              </w:r>
+            </w:hyperlink>
+            <w:r>
+              <w:t xml:space="preserve"> after we have logged in using our google account</w:t>
+            </w:r>
+            <w:r>
+              <w:t xml:space="preserve"> and the tenant namespace is</w:t>
+            </w:r>
+            <w:r>
+              <w:t xml:space="preserve"> in</w:t>
+            </w:r>
+            <w:r>
+              <w:t xml:space="preserve"> this format</w:t>
+            </w:r>
+            <w:r>
+              <w:t xml:space="preserve"> which was recommended by Auth0 in the documentation</w:t>
+            </w:r>
+            <w:r>
+              <w:t xml:space="preserve">. </w:t>
+            </w:r>
+            <w:hyperlink r:id="rId15" w:history="1">
+              <w:r>
+                <w:rPr>
+                  <w:rStyle w:val="Hyperlink"/>
+                </w:rPr>
+                <w:t>https://schemas.dev-dgdfgfdgf324.au.auth0.com</w:t>
+              </w:r>
+            </w:hyperlink>
+            <w:r>
+              <w:t xml:space="preserve">  </w:t>
+            </w:r>
+          </w:p>
           <w:p/>
-        </w:tc>
-        <w:tc>
-          <w:tcPr>
-            <w:tcW w:w="5954" w:type="dxa"/>
-          </w:tcPr>
+          <w:p>
+            <w:r>
+              <w:t xml:space="preserve">I have read the </w:t>
+            </w:r>
+            <w:proofErr w:type="spellStart"/>
+            <w:r>
+              <w:t>quickstart</w:t>
+            </w:r>
+            <w:proofErr w:type="spellEnd"/>
+            <w:r>
+              <w:t xml:space="preserve"> guide here</w:t>
+            </w:r>
+            <w:r>
+              <w:t xml:space="preserve"> </w:t>
+            </w:r>
+            <w:hyperlink r:id="rId16" w:history="1">
+              <w:r>
+                <w:rPr>
+                  <w:rStyle w:val="Hyperlink"/>
+                </w:rPr>
+                <w:t>https://auth0.com/docs/quickstart/webapp/aspnet-core/03-authorization</w:t>
+              </w:r>
+            </w:hyperlink>
+            <w:r>
+              <w:t xml:space="preserve"> </w:t>
+            </w:r>
+            <w:r>
+              <w:t xml:space="preserve">and are struggling with the last step. I believe </w:t>
+            </w:r>
+            <w:r>
+              <w:t>I am not using the correct tenant address format</w:t>
+            </w:r>
+            <w:r>
+              <w:t xml:space="preserve"> in both my rule </w:t>
+            </w:r>
+            <w:r>
+              <w:lastRenderedPageBreak/>
+              <w:t>and my app</w:t>
+            </w:r>
+            <w:r>
+              <w:t xml:space="preserve"> </w:t>
+            </w:r>
+            <w:r>
+              <w:t>b</w:t>
+            </w:r>
+            <w:r>
+              <w:t xml:space="preserve">ecause this was happening when I used </w:t>
+            </w:r>
+            <w:r>
+              <w:t>complete</w:t>
+            </w:r>
+            <w:r>
+              <w:t xml:space="preserve"> sample </w:t>
+            </w:r>
+            <w:r>
+              <w:t>app with a rule</w:t>
+            </w:r>
+            <w:r>
+              <w:t>.</w:t>
+            </w:r>
+          </w:p>
           <w:p/>
+          <w:p>
+            <w:r>
+              <w:t xml:space="preserve">Else the Authorization attribute would </w:t>
+            </w:r>
+            <w:r>
+              <w:t>fire up but isn’t even firing up and stepping through our Index method</w:t>
+            </w:r>
+            <w:r>
+              <w:t>.</w:t>
+            </w:r>
+            <w:r>
+              <w:t xml:space="preserve"> </w:t>
+            </w:r>
+            <w:r>
+              <w:t xml:space="preserve"> </w:t>
+            </w:r>
+          </w:p>
+          <w:p/>
+          <w:p>
+            <w:r>
+              <w:t xml:space="preserve">So I am </w:t>
+            </w:r>
+            <w:r>
+              <w:t xml:space="preserve">not sure what is working and not working and must be able to effectively test isolated components. So we have to </w:t>
+            </w:r>
+            <w:r>
+              <w:t xml:space="preserve">first </w:t>
+            </w:r>
+            <w:r>
+              <w:t xml:space="preserve">ensure </w:t>
+            </w:r>
+            <w:r>
+              <w:t xml:space="preserve">my </w:t>
+            </w:r>
+            <w:bookmarkStart w:id="0" w:name="_GoBack"/>
+            <w:bookmarkEnd w:id="0"/>
+            <w:r>
+              <w:t>rule is functional</w:t>
+            </w:r>
+            <w:r>
+              <w:t xml:space="preserve"> on the server-end</w:t>
+            </w:r>
+            <w:r>
+              <w:t xml:space="preserve"> in terms of connecting to our user name and tenant</w:t>
+            </w:r>
+            <w:r>
+              <w:t>.</w:t>
+            </w:r>
+          </w:p>
+          <w:p/>
+          <w:p>
+            <w:r>
+              <w:t>We can do that by actually debugging our rule on the Auth0 dashboard to check if the logic is correct.</w:t>
+            </w:r>
+            <w:r>
+              <w:t xml:space="preserve"> </w:t>
+            </w:r>
+          </w:p>
+          <w:p/>
+          <w:p>
+            <w:r>
+              <w:t xml:space="preserve">We can then </w:t>
+            </w:r>
+            <w:r>
+              <w:t>implement that</w:t>
+            </w:r>
+            <w:r>
+              <w:t xml:space="preserve"> </w:t>
+            </w:r>
+            <w:r>
+              <w:t xml:space="preserve">username and tenant address in </w:t>
+            </w:r>
+            <w:r>
+              <w:t xml:space="preserve">the client </w:t>
+            </w:r>
+            <w:r>
+              <w:t>application</w:t>
+            </w:r>
+            <w:r>
+              <w:t xml:space="preserve">. </w:t>
+            </w:r>
+          </w:p>
         </w:tc>
         <w:tc>
           <w:tcPr>
             <w:tcW w:w="5581" w:type="dxa"/>
           </w:tcPr>
-          <w:p/>
+          <w:p>
+            <w:r>
+              <w:rPr>
+                <w:noProof/>
+              </w:rPr>
+              <w:lastRenderedPageBreak/>
+              <w:drawing>
+                <wp:inline distT="0" distB="0" distL="0" distR="0" wp14:anchorId="3EECB9A7" wp14:editId="1A9B0C25">
+                  <wp:extent cx="3406775" cy="2120265"/>
+                  <wp:effectExtent l="0" t="0" r="3175" b="0"/>
+                  <wp:docPr id="5" name="Picture 5"/>
+                  <wp:cNvGraphicFramePr>
+                    <a:graphicFrameLocks xmlns:a="http://schemas.openxmlformats.org/drawingml/2006/main" noChangeAspect="1"/>
+                  </wp:cNvGraphicFramePr>
+                  <a:graphic xmlns:a="http://schemas.openxmlformats.org/drawingml/2006/main">
+                    <a:graphicData uri="http://schemas.openxmlformats.org/drawingml/2006/picture">
+                      <pic:pic xmlns:pic="http://schemas.openxmlformats.org/drawingml/2006/picture">
+                        <pic:nvPicPr>
+                          <pic:cNvPr id="1" name=""/>
+                          <pic:cNvPicPr/>
+                        </pic:nvPicPr>
+                        <pic:blipFill>
+                          <a:blip r:embed="rId17"/>
+                          <a:stretch>
+                            <a:fillRect/>
+                          </a:stretch>
+                        </pic:blipFill>
+                        <pic:spPr>
+                          <a:xfrm>
+                            <a:off x="0" y="0"/>
+                            <a:ext cx="3406775" cy="2120265"/>
+                          </a:xfrm>
+                          <a:prstGeom prst="rect">
+                            <a:avLst/>
+                          </a:prstGeom>
+                        </pic:spPr>
+                      </pic:pic>
+                    </a:graphicData>
+                  </a:graphic>
+                </wp:inline>
+              </w:drawing>
+            </w:r>
+          </w:p>
         </w:tc>
       </w:tr>
       <w:tr>
@@ -1735,8 +2106,8 @@
     </w:tbl>
     <w:p/>
     <w:sectPr>
-      <w:headerReference w:type="default" r:id="rId13"/>
-      <w:footerReference w:type="default" r:id="rId14"/>
+      <w:headerReference w:type="default" r:id="rId18"/>
+      <w:footerReference w:type="default" r:id="rId19"/>
       <w:pgSz w:w="16838" w:h="11906" w:orient="landscape"/>
       <w:pgMar w:top="1440" w:right="1440" w:bottom="1440" w:left="1440" w:header="708" w:footer="708" w:gutter="0"/>
       <w:pgNumType w:start="0"/>
@@ -1749,7 +2120,7 @@
 </file>
 
 <file path=word/endnotes.xml><?xml version="1.0" encoding="utf-8"?>
-<w:endnotes xmlns:wpc="http://schemas.microsoft.com/office/word/2010/wordprocessingCanvas" xmlns:mc="http://schemas.openxmlformats.org/markup-compatibility/2006" xmlns:o="urn:schemas-microsoft-com:office:office" xmlns:r="http://schemas.openxmlformats.org/officeDocument/2006/relationships" xmlns:m="http://schemas.openxmlformats.org/officeDocument/2006/math" xmlns:v="urn:schemas-microsoft-com:vml" xmlns:wp14="http://schemas.microsoft.com/office/word/2010/wordprocessingDrawing" xmlns:wp="http://schemas.openxmlformats.org/drawingml/2006/wordprocessingDrawing" xmlns:w10="urn:schemas-microsoft-com:office:word" xmlns:w="http://schemas.openxmlformats.org/wordprocessingml/2006/main" xmlns:w14="http://schemas.microsoft.com/office/word/2010/wordml" xmlns:w15="http://schemas.microsoft.com/office/word/2012/wordml" xmlns:wpg="http://schemas.microsoft.com/office/word/2010/wordprocessingGroup" xmlns:wpi="http://schemas.microsoft.com/office/word/2010/wordprocessingInk" xmlns:wne="http://schemas.microsoft.com/office/word/2006/wordml" xmlns:wps="http://schemas.microsoft.com/office/word/2010/wordprocessingShape" mc:Ignorable="w14 w15 wp14">
+<w:endnotes xmlns:wpc="http://schemas.microsoft.com/office/word/2010/wordprocessingCanvas" xmlns:cx="http://schemas.microsoft.com/office/drawing/2014/chartex" xmlns:cx1="http://schemas.microsoft.com/office/drawing/2015/9/8/chartex" xmlns:cx2="http://schemas.microsoft.com/office/drawing/2015/10/21/chartex" xmlns:cx3="http://schemas.microsoft.com/office/drawing/2016/5/9/chartex" xmlns:cx4="http://schemas.microsoft.com/office/drawing/2016/5/10/chartex" xmlns:cx5="http://schemas.microsoft.com/office/drawing/2016/5/11/chartex" xmlns:cx6="http://schemas.microsoft.com/office/drawing/2016/5/12/chartex" xmlns:cx7="http://schemas.microsoft.com/office/drawing/2016/5/13/chartex" xmlns:cx8="http://schemas.microsoft.com/office/drawing/2016/5/14/chartex" xmlns:mc="http://schemas.openxmlformats.org/markup-compatibility/2006" xmlns:aink="http://schemas.microsoft.com/office/drawing/2016/ink" xmlns:am3d="http://schemas.microsoft.com/office/drawing/2017/model3d" xmlns:o="urn:schemas-microsoft-com:office:office" xmlns:r="http://schemas.openxmlformats.org/officeDocument/2006/relationships" xmlns:m="http://schemas.openxmlformats.org/officeDocument/2006/math" xmlns:v="urn:schemas-microsoft-com:vml" xmlns:wp14="http://schemas.microsoft.com/office/word/2010/wordprocessingDrawing" xmlns:wp="http://schemas.openxmlformats.org/drawingml/2006/wordprocessingDrawing" xmlns:w10="urn:schemas-microsoft-com:office:word" xmlns:w="http://schemas.openxmlformats.org/wordprocessingml/2006/main" xmlns:w14="http://schemas.microsoft.com/office/word/2010/wordml" xmlns:w15="http://schemas.microsoft.com/office/word/2012/wordml" xmlns:w16cid="http://schemas.microsoft.com/office/word/2016/wordml/cid" xmlns:w16se="http://schemas.microsoft.com/office/word/2015/wordml/symex" xmlns:wpg="http://schemas.microsoft.com/office/word/2010/wordprocessingGroup" xmlns:wpi="http://schemas.microsoft.com/office/word/2010/wordprocessingInk" xmlns:wne="http://schemas.microsoft.com/office/word/2006/wordml" xmlns:wps="http://schemas.microsoft.com/office/word/2010/wordprocessingShape" mc:Ignorable="w14 w15 w16se w16cid wp14">
   <w:endnote w:type="separator" w:id="-1">
     <w:p>
       <w:pPr>
@@ -1774,7 +2145,7 @@
 </file>
 
 <file path=word/footer1.xml><?xml version="1.0" encoding="utf-8"?>
-<w:ftr xmlns:wpc="http://schemas.microsoft.com/office/word/2010/wordprocessingCanvas" xmlns:mc="http://schemas.openxmlformats.org/markup-compatibility/2006" xmlns:o="urn:schemas-microsoft-com:office:office" xmlns:r="http://schemas.openxmlformats.org/officeDocument/2006/relationships" xmlns:m="http://schemas.openxmlformats.org/officeDocument/2006/math" xmlns:v="urn:schemas-microsoft-com:vml" xmlns:wp14="http://schemas.microsoft.com/office/word/2010/wordprocessingDrawing" xmlns:wp="http://schemas.openxmlformats.org/drawingml/2006/wordprocessingDrawing" xmlns:w10="urn:schemas-microsoft-com:office:word" xmlns:w="http://schemas.openxmlformats.org/wordprocessingml/2006/main" xmlns:w14="http://schemas.microsoft.com/office/word/2010/wordml" xmlns:w15="http://schemas.microsoft.com/office/word/2012/wordml" xmlns:wpg="http://schemas.microsoft.com/office/word/2010/wordprocessingGroup" xmlns:wpi="http://schemas.microsoft.com/office/word/2010/wordprocessingInk" xmlns:wne="http://schemas.microsoft.com/office/word/2006/wordml" xmlns:wps="http://schemas.microsoft.com/office/word/2010/wordprocessingShape" mc:Ignorable="w14 w15 wp14">
+<w:ftr xmlns:wpc="http://schemas.microsoft.com/office/word/2010/wordprocessingCanvas" xmlns:cx="http://schemas.microsoft.com/office/drawing/2014/chartex" xmlns:cx1="http://schemas.microsoft.com/office/drawing/2015/9/8/chartex" xmlns:cx2="http://schemas.microsoft.com/office/drawing/2015/10/21/chartex" xmlns:cx3="http://schemas.microsoft.com/office/drawing/2016/5/9/chartex" xmlns:cx4="http://schemas.microsoft.com/office/drawing/2016/5/10/chartex" xmlns:cx5="http://schemas.microsoft.com/office/drawing/2016/5/11/chartex" xmlns:cx6="http://schemas.microsoft.com/office/drawing/2016/5/12/chartex" xmlns:cx7="http://schemas.microsoft.com/office/drawing/2016/5/13/chartex" xmlns:cx8="http://schemas.microsoft.com/office/drawing/2016/5/14/chartex" xmlns:mc="http://schemas.openxmlformats.org/markup-compatibility/2006" xmlns:aink="http://schemas.microsoft.com/office/drawing/2016/ink" xmlns:am3d="http://schemas.microsoft.com/office/drawing/2017/model3d" xmlns:o="urn:schemas-microsoft-com:office:office" xmlns:r="http://schemas.openxmlformats.org/officeDocument/2006/relationships" xmlns:m="http://schemas.openxmlformats.org/officeDocument/2006/math" xmlns:v="urn:schemas-microsoft-com:vml" xmlns:wp14="http://schemas.microsoft.com/office/word/2010/wordprocessingDrawing" xmlns:wp="http://schemas.openxmlformats.org/drawingml/2006/wordprocessingDrawing" xmlns:w10="urn:schemas-microsoft-com:office:word" xmlns:w="http://schemas.openxmlformats.org/wordprocessingml/2006/main" xmlns:w14="http://schemas.microsoft.com/office/word/2010/wordml" xmlns:w15="http://schemas.microsoft.com/office/word/2012/wordml" xmlns:w16cid="http://schemas.microsoft.com/office/word/2016/wordml/cid" xmlns:w16se="http://schemas.microsoft.com/office/word/2015/wordml/symex" xmlns:wpg="http://schemas.microsoft.com/office/word/2010/wordprocessingGroup" xmlns:wpi="http://schemas.microsoft.com/office/word/2010/wordprocessingInk" xmlns:wne="http://schemas.microsoft.com/office/word/2006/wordml" xmlns:wps="http://schemas.microsoft.com/office/word/2010/wordprocessingShape" mc:Ignorable="w14 w15 w16se w16cid wp14">
   <w:p>
     <w:pPr>
       <w:pStyle w:val="Footer"/>
@@ -1931,7 +2302,7 @@
 </file>
 
 <file path=word/footnotes.xml><?xml version="1.0" encoding="utf-8"?>
-<w:footnotes xmlns:wpc="http://schemas.microsoft.com/office/word/2010/wordprocessingCanvas" xmlns:mc="http://schemas.openxmlformats.org/markup-compatibility/2006" xmlns:o="urn:schemas-microsoft-com:office:office" xmlns:r="http://schemas.openxmlformats.org/officeDocument/2006/relationships" xmlns:m="http://schemas.openxmlformats.org/officeDocument/2006/math" xmlns:v="urn:schemas-microsoft-com:vml" xmlns:wp14="http://schemas.microsoft.com/office/word/2010/wordprocessingDrawing" xmlns:wp="http://schemas.openxmlformats.org/drawingml/2006/wordprocessingDrawing" xmlns:w10="urn:schemas-microsoft-com:office:word" xmlns:w="http://schemas.openxmlformats.org/wordprocessingml/2006/main" xmlns:w14="http://schemas.microsoft.com/office/word/2010/wordml" xmlns:w15="http://schemas.microsoft.com/office/word/2012/wordml" xmlns:wpg="http://schemas.microsoft.com/office/word/2010/wordprocessingGroup" xmlns:wpi="http://schemas.microsoft.com/office/word/2010/wordprocessingInk" xmlns:wne="http://schemas.microsoft.com/office/word/2006/wordml" xmlns:wps="http://schemas.microsoft.com/office/word/2010/wordprocessingShape" mc:Ignorable="w14 w15 wp14">
+<w:footnotes xmlns:wpc="http://schemas.microsoft.com/office/word/2010/wordprocessingCanvas" xmlns:cx="http://schemas.microsoft.com/office/drawing/2014/chartex" xmlns:cx1="http://schemas.microsoft.com/office/drawing/2015/9/8/chartex" xmlns:cx2="http://schemas.microsoft.com/office/drawing/2015/10/21/chartex" xmlns:cx3="http://schemas.microsoft.com/office/drawing/2016/5/9/chartex" xmlns:cx4="http://schemas.microsoft.com/office/drawing/2016/5/10/chartex" xmlns:cx5="http://schemas.microsoft.com/office/drawing/2016/5/11/chartex" xmlns:cx6="http://schemas.microsoft.com/office/drawing/2016/5/12/chartex" xmlns:cx7="http://schemas.microsoft.com/office/drawing/2016/5/13/chartex" xmlns:cx8="http://schemas.microsoft.com/office/drawing/2016/5/14/chartex" xmlns:mc="http://schemas.openxmlformats.org/markup-compatibility/2006" xmlns:aink="http://schemas.microsoft.com/office/drawing/2016/ink" xmlns:am3d="http://schemas.microsoft.com/office/drawing/2017/model3d" xmlns:o="urn:schemas-microsoft-com:office:office" xmlns:r="http://schemas.openxmlformats.org/officeDocument/2006/relationships" xmlns:m="http://schemas.openxmlformats.org/officeDocument/2006/math" xmlns:v="urn:schemas-microsoft-com:vml" xmlns:wp14="http://schemas.microsoft.com/office/word/2010/wordprocessingDrawing" xmlns:wp="http://schemas.openxmlformats.org/drawingml/2006/wordprocessingDrawing" xmlns:w10="urn:schemas-microsoft-com:office:word" xmlns:w="http://schemas.openxmlformats.org/wordprocessingml/2006/main" xmlns:w14="http://schemas.microsoft.com/office/word/2010/wordml" xmlns:w15="http://schemas.microsoft.com/office/word/2012/wordml" xmlns:w16cid="http://schemas.microsoft.com/office/word/2016/wordml/cid" xmlns:w16se="http://schemas.microsoft.com/office/word/2015/wordml/symex" xmlns:wpg="http://schemas.microsoft.com/office/word/2010/wordprocessingGroup" xmlns:wpi="http://schemas.microsoft.com/office/word/2010/wordprocessingInk" xmlns:wne="http://schemas.microsoft.com/office/word/2006/wordml" xmlns:wps="http://schemas.microsoft.com/office/word/2010/wordprocessingShape" mc:Ignorable="w14 w15 w16se w16cid wp14">
   <w:footnote w:type="separator" w:id="-1">
     <w:p>
       <w:pPr>
@@ -1956,7 +2327,7 @@
 </file>
 
 <file path=word/header1.xml><?xml version="1.0" encoding="utf-8"?>
-<w:hdr xmlns:wpc="http://schemas.microsoft.com/office/word/2010/wordprocessingCanvas" xmlns:mc="http://schemas.openxmlformats.org/markup-compatibility/2006" xmlns:o="urn:schemas-microsoft-com:office:office" xmlns:r="http://schemas.openxmlformats.org/officeDocument/2006/relationships" xmlns:m="http://schemas.openxmlformats.org/officeDocument/2006/math" xmlns:v="urn:schemas-microsoft-com:vml" xmlns:wp14="http://schemas.microsoft.com/office/word/2010/wordprocessingDrawing" xmlns:wp="http://schemas.openxmlformats.org/drawingml/2006/wordprocessingDrawing" xmlns:w10="urn:schemas-microsoft-com:office:word" xmlns:w="http://schemas.openxmlformats.org/wordprocessingml/2006/main" xmlns:w14="http://schemas.microsoft.com/office/word/2010/wordml" xmlns:w15="http://schemas.microsoft.com/office/word/2012/wordml" xmlns:wpg="http://schemas.microsoft.com/office/word/2010/wordprocessingGroup" xmlns:wpi="http://schemas.microsoft.com/office/word/2010/wordprocessingInk" xmlns:wne="http://schemas.microsoft.com/office/word/2006/wordml" xmlns:wps="http://schemas.microsoft.com/office/word/2010/wordprocessingShape" mc:Ignorable="w14 w15 wp14">
+<w:hdr xmlns:wpc="http://schemas.microsoft.com/office/word/2010/wordprocessingCanvas" xmlns:cx="http://schemas.microsoft.com/office/drawing/2014/chartex" xmlns:cx1="http://schemas.microsoft.com/office/drawing/2015/9/8/chartex" xmlns:cx2="http://schemas.microsoft.com/office/drawing/2015/10/21/chartex" xmlns:cx3="http://schemas.microsoft.com/office/drawing/2016/5/9/chartex" xmlns:cx4="http://schemas.microsoft.com/office/drawing/2016/5/10/chartex" xmlns:cx5="http://schemas.microsoft.com/office/drawing/2016/5/11/chartex" xmlns:cx6="http://schemas.microsoft.com/office/drawing/2016/5/12/chartex" xmlns:cx7="http://schemas.microsoft.com/office/drawing/2016/5/13/chartex" xmlns:cx8="http://schemas.microsoft.com/office/drawing/2016/5/14/chartex" xmlns:mc="http://schemas.openxmlformats.org/markup-compatibility/2006" xmlns:aink="http://schemas.microsoft.com/office/drawing/2016/ink" xmlns:am3d="http://schemas.microsoft.com/office/drawing/2017/model3d" xmlns:o="urn:schemas-microsoft-com:office:office" xmlns:r="http://schemas.openxmlformats.org/officeDocument/2006/relationships" xmlns:m="http://schemas.openxmlformats.org/officeDocument/2006/math" xmlns:v="urn:schemas-microsoft-com:vml" xmlns:wp14="http://schemas.microsoft.com/office/word/2010/wordprocessingDrawing" xmlns:wp="http://schemas.openxmlformats.org/drawingml/2006/wordprocessingDrawing" xmlns:w10="urn:schemas-microsoft-com:office:word" xmlns:w="http://schemas.openxmlformats.org/wordprocessingml/2006/main" xmlns:w14="http://schemas.microsoft.com/office/word/2010/wordml" xmlns:w15="http://schemas.microsoft.com/office/word/2012/wordml" xmlns:w16cid="http://schemas.microsoft.com/office/word/2016/wordml/cid" xmlns:w16se="http://schemas.microsoft.com/office/word/2015/wordml/symex" xmlns:wpg="http://schemas.microsoft.com/office/word/2010/wordprocessingGroup" xmlns:wpi="http://schemas.microsoft.com/office/word/2010/wordprocessingInk" xmlns:wne="http://schemas.microsoft.com/office/word/2006/wordml" xmlns:wps="http://schemas.microsoft.com/office/word/2010/wordprocessingShape" mc:Ignorable="w14 w15 w16se w16cid wp14">
   <w:p>
     <w:pPr>
       <w:pStyle w:val="Header"/>
@@ -2001,7 +2372,7 @@
 </file>
 
 <file path=word/numbering.xml><?xml version="1.0" encoding="utf-8"?>
-<w:numbering xmlns:wpc="http://schemas.microsoft.com/office/word/2010/wordprocessingCanvas" xmlns:mc="http://schemas.openxmlformats.org/markup-compatibility/2006" xmlns:o="urn:schemas-microsoft-com:office:office" xmlns:r="http://schemas.openxmlformats.org/officeDocument/2006/relationships" xmlns:m="http://schemas.openxmlformats.org/officeDocument/2006/math" xmlns:v="urn:schemas-microsoft-com:vml" xmlns:wp14="http://schemas.microsoft.com/office/word/2010/wordprocessingDrawing" xmlns:wp="http://schemas.openxmlformats.org/drawingml/2006/wordprocessingDrawing" xmlns:w10="urn:schemas-microsoft-com:office:word" xmlns:w="http://schemas.openxmlformats.org/wordprocessingml/2006/main" xmlns:w14="http://schemas.microsoft.com/office/word/2010/wordml" xmlns:w15="http://schemas.microsoft.com/office/word/2012/wordml" xmlns:wpg="http://schemas.microsoft.com/office/word/2010/wordprocessingGroup" xmlns:wpi="http://schemas.microsoft.com/office/word/2010/wordprocessingInk" xmlns:wne="http://schemas.microsoft.com/office/word/2006/wordml" xmlns:wps="http://schemas.microsoft.com/office/word/2010/wordprocessingShape" mc:Ignorable="w14 w15 wp14">
+<w:numbering xmlns:wpc="http://schemas.microsoft.com/office/word/2010/wordprocessingCanvas" xmlns:cx="http://schemas.microsoft.com/office/drawing/2014/chartex" xmlns:cx1="http://schemas.microsoft.com/office/drawing/2015/9/8/chartex" xmlns:cx2="http://schemas.microsoft.com/office/drawing/2015/10/21/chartex" xmlns:cx3="http://schemas.microsoft.com/office/drawing/2016/5/9/chartex" xmlns:cx4="http://schemas.microsoft.com/office/drawing/2016/5/10/chartex" xmlns:cx5="http://schemas.microsoft.com/office/drawing/2016/5/11/chartex" xmlns:cx6="http://schemas.microsoft.com/office/drawing/2016/5/12/chartex" xmlns:cx7="http://schemas.microsoft.com/office/drawing/2016/5/13/chartex" xmlns:cx8="http://schemas.microsoft.com/office/drawing/2016/5/14/chartex" xmlns:mc="http://schemas.openxmlformats.org/markup-compatibility/2006" xmlns:aink="http://schemas.microsoft.com/office/drawing/2016/ink" xmlns:am3d="http://schemas.microsoft.com/office/drawing/2017/model3d" xmlns:o="urn:schemas-microsoft-com:office:office" xmlns:r="http://schemas.openxmlformats.org/officeDocument/2006/relationships" xmlns:m="http://schemas.openxmlformats.org/officeDocument/2006/math" xmlns:v="urn:schemas-microsoft-com:vml" xmlns:wp14="http://schemas.microsoft.com/office/word/2010/wordprocessingDrawing" xmlns:wp="http://schemas.openxmlformats.org/drawingml/2006/wordprocessingDrawing" xmlns:w10="urn:schemas-microsoft-com:office:word" xmlns:w="http://schemas.openxmlformats.org/wordprocessingml/2006/main" xmlns:w14="http://schemas.microsoft.com/office/word/2010/wordml" xmlns:w15="http://schemas.microsoft.com/office/word/2012/wordml" xmlns:w16cid="http://schemas.microsoft.com/office/word/2016/wordml/cid" xmlns:w16se="http://schemas.microsoft.com/office/word/2015/wordml/symex" xmlns:wpg="http://schemas.microsoft.com/office/word/2010/wordprocessingGroup" xmlns:wpi="http://schemas.microsoft.com/office/word/2010/wordprocessingInk" xmlns:wne="http://schemas.microsoft.com/office/word/2006/wordml" xmlns:wps="http://schemas.microsoft.com/office/word/2010/wordprocessingShape" mc:Ignorable="w14 w15 w16se w16cid wp14">
   <w:abstractNum w:abstractNumId="0" w15:restartNumberingAfterBreak="0">
     <w:nsid w:val="04FD1F1D"/>
     <w:multiLevelType w:val="multilevel"/>
@@ -2580,7 +2951,7 @@
 </file>
 
 <file path=word/styles.xml><?xml version="1.0" encoding="utf-8"?>
-<w:styles xmlns:mc="http://schemas.openxmlformats.org/markup-compatibility/2006" xmlns:r="http://schemas.openxmlformats.org/officeDocument/2006/relationships" xmlns:w="http://schemas.openxmlformats.org/wordprocessingml/2006/main" xmlns:w14="http://schemas.microsoft.com/office/word/2010/wordml" xmlns:w15="http://schemas.microsoft.com/office/word/2012/wordml" mc:Ignorable="w14 w15">
+<w:styles xmlns:mc="http://schemas.openxmlformats.org/markup-compatibility/2006" xmlns:r="http://schemas.openxmlformats.org/officeDocument/2006/relationships" xmlns:w="http://schemas.openxmlformats.org/wordprocessingml/2006/main" xmlns:w14="http://schemas.microsoft.com/office/word/2010/wordml" xmlns:w15="http://schemas.microsoft.com/office/word/2012/wordml" xmlns:w16cid="http://schemas.microsoft.com/office/word/2016/wordml/cid" xmlns:w16se="http://schemas.microsoft.com/office/word/2015/wordml/symex" mc:Ignorable="w14 w15 w16se w16cid">
   <w:docDefaults>
     <w:rPrDefault>
       <w:rPr>
@@ -2596,7 +2967,7 @@
       </w:pPr>
     </w:pPrDefault>
   </w:docDefaults>
-  <w:latentStyles w:defLockedState="0" w:defUIPriority="99" w:defSemiHidden="0" w:defUnhideWhenUsed="0" w:defQFormat="0" w:count="371">
+  <w:latentStyles w:defLockedState="0" w:defUIPriority="99" w:defSemiHidden="0" w:defUnhideWhenUsed="0" w:defQFormat="0" w:count="376">
     <w:lsdException w:name="Normal" w:uiPriority="0" w:qFormat="1"/>
     <w:lsdException w:name="heading 1" w:uiPriority="9" w:qFormat="1"/>
     <w:lsdException w:name="heading 2" w:semiHidden="1" w:uiPriority="9" w:unhideWhenUsed="1" w:qFormat="1"/>
@@ -2968,6 +3339,11 @@
     <w:lsdException w:name="List Table 5 Dark Accent 6" w:uiPriority="50"/>
     <w:lsdException w:name="List Table 6 Colorful Accent 6" w:uiPriority="51"/>
     <w:lsdException w:name="List Table 7 Colorful Accent 6" w:uiPriority="52"/>
+    <w:lsdException w:name="Mention" w:semiHidden="1" w:unhideWhenUsed="1"/>
+    <w:lsdException w:name="Smart Hyperlink" w:semiHidden="1" w:unhideWhenUsed="1"/>
+    <w:lsdException w:name="Hashtag" w:semiHidden="1" w:unhideWhenUsed="1"/>
+    <w:lsdException w:name="Unresolved Mention" w:semiHidden="1" w:unhideWhenUsed="1"/>
+    <w:lsdException w:name="Smart Link" w:semiHidden="1" w:unhideWhenUsed="1"/>
   </w:latentStyles>
   <w:style w:type="paragraph" w:default="1" w:styleId="Normal">
     <w:name w:val="Normal"/>
@@ -3408,6 +3784,29 @@
       <w:contextualSpacing/>
     </w:pPr>
   </w:style>
+  <w:style w:type="character" w:styleId="Strong">
+    <w:name w:val="Strong"/>
+    <w:basedOn w:val="DefaultParagraphFont"/>
+    <w:uiPriority w:val="22"/>
+    <w:qFormat/>
+    <w:rsid w:val="0003066C"/>
+    <w:rPr>
+      <w:b/>
+      <w:bCs/>
+    </w:rPr>
+  </w:style>
+  <w:style w:type="character" w:styleId="UnresolvedMention">
+    <w:name w:val="Unresolved Mention"/>
+    <w:basedOn w:val="DefaultParagraphFont"/>
+    <w:uiPriority w:val="99"/>
+    <w:semiHidden/>
+    <w:unhideWhenUsed/>
+    <w:rsid w:val="00FE7B4A"/>
+    <w:rPr>
+      <w:color w:val="605E5C"/>
+      <w:shd w:val="clear" w:color="auto" w:fill="E1DFDD"/>
+    </w:rPr>
+  </w:style>
 </w:styles>
 </file>
 
@@ -3720,7 +4119,7 @@
 </file>
 
 <file path=customXml/itemProps2.xml><?xml version="1.0" encoding="utf-8"?>
-<ds:datastoreItem xmlns:ds="http://schemas.openxmlformats.org/officeDocument/2006/customXml" ds:itemID="{386FABD6-991E-4F52-A774-5826A23DA152}">
+<ds:datastoreItem xmlns:ds="http://schemas.openxmlformats.org/officeDocument/2006/customXml" ds:itemID="{1753052E-8A2A-4F0C-8B41-D522DFCA381A}">
   <ds:schemaRefs>
     <ds:schemaRef ds:uri="http://schemas.openxmlformats.org/officeDocument/2006/bibliography"/>
   </ds:schemaRefs>

</xml_diff>

<commit_message>
Update to error 4
</commit_message>
<xml_diff>
--- a/DefectLog/Debugging Techniques _Breakpoints.docx
+++ b/DefectLog/Debugging Techniques _Breakpoints.docx
@@ -843,10 +843,12 @@
               <w:t xml:space="preserve">`.NET Core SDK (reflecting any </w:t>
             </w:r>
             <w:proofErr w:type="spellStart"/>
+            <w:proofErr w:type="gramStart"/>
             <w:r>
               <w:t>global.json</w:t>
             </w:r>
             <w:proofErr w:type="spellEnd"/>
+            <w:proofErr w:type="gramEnd"/>
             <w:r>
               <w:t>):</w:t>
             </w:r>
@@ -937,7 +939,21 @@
               <w:rPr>
                 <w:lang w:val="en-US"/>
               </w:rPr>
-              <w:t>And because the using statement in the Main() method of my program file was expecting one it skipped the using statement that allowed the database to be seeded. I just commented out line 20. Solved.</w:t>
+              <w:t xml:space="preserve">And because the using statement in the </w:t>
+            </w:r>
+            <w:proofErr w:type="gramStart"/>
+            <w:r>
+              <w:rPr>
+                <w:lang w:val="en-US"/>
+              </w:rPr>
+              <w:t>Main(</w:t>
+            </w:r>
+            <w:proofErr w:type="gramEnd"/>
+            <w:r>
+              <w:rPr>
+                <w:lang w:val="en-US"/>
+              </w:rPr>
+              <w:t>) method of my program file was expecting one it skipped the using statement that allowed the database to be seeded. I just commented out line 20. Solved.</w:t>
             </w:r>
           </w:p>
         </w:tc>
@@ -1033,7 +1049,15 @@
               <w:t xml:space="preserve">from a check box group to an Instructor. </w:t>
             </w:r>
             <w:r>
-              <w:t xml:space="preserve">Line 226 in this picture is not executed. So the database is not assigning the </w:t>
+              <w:t xml:space="preserve">Line 226 in this picture is not executed. </w:t>
+            </w:r>
+            <w:proofErr w:type="gramStart"/>
+            <w:r>
+              <w:t>So</w:t>
+            </w:r>
+            <w:proofErr w:type="gramEnd"/>
+            <w:r>
+              <w:t xml:space="preserve"> the database is not assigning the </w:t>
             </w:r>
             <w:proofErr w:type="spellStart"/>
             <w:r>
@@ -1050,10 +1074,31 @@
               <w:t>The problem is in the View actually.</w:t>
             </w:r>
             <w:r>
-              <w:t xml:space="preserve"> So the checkbox array was outside the class “row” so it couldn’t set the checkbox value to checked or unchecked. That being said there is a formatting problem now. </w:t>
-            </w:r>
-            <w:r>
-              <w:t xml:space="preserve">So the form checkboxes aren’t perfectly aligned and appear to be trapped in the dimensions of the “row” class. </w:t>
+              <w:t xml:space="preserve"> </w:t>
+            </w:r>
+            <w:proofErr w:type="gramStart"/>
+            <w:r>
+              <w:t>So</w:t>
+            </w:r>
+            <w:proofErr w:type="gramEnd"/>
+            <w:r>
+              <w:t xml:space="preserve"> the checkbox array was outside the class “row” so it couldn’t set the checkbox value to checked or unchecked. </w:t>
+            </w:r>
+            <w:proofErr w:type="gramStart"/>
+            <w:r>
+              <w:t>That being said there</w:t>
+            </w:r>
+            <w:proofErr w:type="gramEnd"/>
+            <w:r>
+              <w:t xml:space="preserve"> is a formatting problem now. </w:t>
+            </w:r>
+            <w:proofErr w:type="gramStart"/>
+            <w:r>
+              <w:t>So</w:t>
+            </w:r>
+            <w:proofErr w:type="gramEnd"/>
+            <w:r>
+              <w:t xml:space="preserve"> the form checkboxes aren’t perfectly aligned and appear to be trapped in the dimensions of the “row” class. </w:t>
             </w:r>
           </w:p>
         </w:tc>
@@ -1148,7 +1193,15 @@
               <w:t xml:space="preserve"> search through two </w:t>
             </w:r>
             <w:r>
-              <w:t xml:space="preserve">navigational property collections but </w:t>
+              <w:t xml:space="preserve">navigational property </w:t>
+            </w:r>
+            <w:proofErr w:type="gramStart"/>
+            <w:r>
+              <w:t>collections</w:t>
+            </w:r>
+            <w:proofErr w:type="gramEnd"/>
+            <w:r>
+              <w:t xml:space="preserve"> but </w:t>
             </w:r>
             <w:r>
               <w:t xml:space="preserve">I am not getting any output when I search through the navigational properties of the User and the Job. </w:t>
@@ -1160,7 +1213,15 @@
               <w:t xml:space="preserve">From the breakpoints we </w:t>
             </w:r>
             <w:r>
-              <w:t>will get the search string but it does not result in output.</w:t>
+              <w:t xml:space="preserve">will get the search </w:t>
+            </w:r>
+            <w:proofErr w:type="gramStart"/>
+            <w:r>
+              <w:t>string</w:t>
+            </w:r>
+            <w:proofErr w:type="gramEnd"/>
+            <w:r>
+              <w:t xml:space="preserve"> but it does not result in output.</w:t>
             </w:r>
             <w:r>
               <w:t xml:space="preserve"> </w:t>
@@ -1328,7 +1389,22 @@
           <w:p/>
           <w:p>
             <w:r>
-              <w:t xml:space="preserve">We are getting this error when we are trying to authorize the user with the name </w:t>
+              <w:t>I</w:t>
+            </w:r>
+            <w:r>
+              <w:t xml:space="preserve"> am using ASP.NET Core 2.2 and</w:t>
+            </w:r>
+            <w:r>
+              <w:t xml:space="preserve"> </w:t>
+            </w:r>
+            <w:r>
+              <w:t xml:space="preserve">getting this error when </w:t>
+            </w:r>
+            <w:r>
+              <w:t xml:space="preserve">I am </w:t>
+            </w:r>
+            <w:r>
+              <w:t xml:space="preserve">trying to authorize the user with the name </w:t>
             </w:r>
             <w:hyperlink r:id="rId14" w:history="1">
               <w:r>
@@ -1342,10 +1418,13 @@
               <w:t xml:space="preserve"> after we have logged in using our google account</w:t>
             </w:r>
             <w:r>
-              <w:t xml:space="preserve"> and the tenant namespace is</w:t>
-            </w:r>
-            <w:r>
-              <w:t xml:space="preserve"> in</w:t>
+              <w:t xml:space="preserve"> and the tenant namespace </w:t>
+            </w:r>
+            <w:r>
+              <w:t xml:space="preserve">which is </w:t>
+            </w:r>
+            <w:r>
+              <w:t>in</w:t>
             </w:r>
             <w:r>
               <w:t xml:space="preserve"> this format</w:t>
@@ -1424,7 +1503,13 @@
               <w:t xml:space="preserve"> sample </w:t>
             </w:r>
             <w:r>
-              <w:t>app with a rule</w:t>
+              <w:t xml:space="preserve">app with </w:t>
+            </w:r>
+            <w:r>
+              <w:t>empty</w:t>
+            </w:r>
+            <w:r>
+              <w:t xml:space="preserve"> rule</w:t>
             </w:r>
             <w:r>
               <w:t>.</w:t>
@@ -1433,7 +1518,13 @@
           <w:p/>
           <w:p>
             <w:r>
-              <w:t xml:space="preserve">Else the Authorization attribute would </w:t>
+              <w:t>Else the Authorization attribute</w:t>
+            </w:r>
+            <w:r>
+              <w:t xml:space="preserve"> which I have put for an ASP.NET Core controller method</w:t>
+            </w:r>
+            <w:r>
+              <w:t xml:space="preserve"> would </w:t>
             </w:r>
             <w:r>
               <w:t>fire up but isn’t even firing up and stepping through our Index method</w:t>
@@ -1450,14 +1541,31 @@
           </w:p>
           <w:p/>
           <w:p>
-            <w:r>
-              <w:t xml:space="preserve">So I am </w:t>
-            </w:r>
-            <w:r>
-              <w:t xml:space="preserve">not sure what is working and not working and must be able to effectively test isolated components. So we have to </w:t>
-            </w:r>
-            <w:r>
-              <w:t xml:space="preserve">first </w:t>
+            <w:proofErr w:type="gramStart"/>
+            <w:r>
+              <w:t>So</w:t>
+            </w:r>
+            <w:proofErr w:type="gramEnd"/>
+            <w:r>
+              <w:t xml:space="preserve"> I am </w:t>
+            </w:r>
+            <w:r>
+              <w:t xml:space="preserve">not sure what is working and not working and must be able to effectively test isolated components. </w:t>
+            </w:r>
+            <w:r>
+              <w:t>I</w:t>
+            </w:r>
+            <w:r>
+              <w:t xml:space="preserve"> have </w:t>
+            </w:r>
+            <w:r>
+              <w:t>first</w:t>
+            </w:r>
+            <w:r>
+              <w:t xml:space="preserve"> attempted to</w:t>
+            </w:r>
+            <w:r>
+              <w:t xml:space="preserve"> </w:t>
             </w:r>
             <w:r>
               <w:t xml:space="preserve">ensure </w:t>
@@ -1465,31 +1573,77 @@
             <w:r>
               <w:t xml:space="preserve">my </w:t>
             </w:r>
+            <w:r>
+              <w:t>rule is functional</w:t>
+            </w:r>
+            <w:r>
+              <w:t xml:space="preserve"> on the server-end</w:t>
+            </w:r>
+            <w:r>
+              <w:t xml:space="preserve"> in terms of connecting to our </w:t>
+            </w:r>
+            <w:proofErr w:type="gramStart"/>
+            <w:r>
+              <w:t>user name</w:t>
+            </w:r>
+            <w:proofErr w:type="gramEnd"/>
+            <w:r>
+              <w:t xml:space="preserve"> and tenant</w:t>
+            </w:r>
+            <w:r>
+              <w:t>.</w:t>
+            </w:r>
+          </w:p>
+          <w:p/>
+          <w:p>
+            <w:r>
+              <w:t xml:space="preserve">I did that by </w:t>
+            </w:r>
+            <w:r>
+              <w:t>actually debugging our rule on the Auth0 dashboard to check if the logic is correct</w:t>
+            </w:r>
+            <w:r>
+              <w:t xml:space="preserve"> by changing </w:t>
+            </w:r>
+            <w:proofErr w:type="spellStart"/>
+            <w:r>
+              <w:t>jdoe’s</w:t>
+            </w:r>
+            <w:proofErr w:type="spellEnd"/>
+            <w:r>
+              <w:t xml:space="preserve"> email to my </w:t>
+            </w:r>
+            <w:proofErr w:type="spellStart"/>
+            <w:r>
+              <w:t>gmail</w:t>
+            </w:r>
+            <w:proofErr w:type="spellEnd"/>
+            <w:r>
+              <w:t xml:space="preserve"> account and using this as my user ID </w:t>
+            </w:r>
+            <w:proofErr w:type="gramStart"/>
+            <w:r>
+              <w:t>https://schemas.dev-dgdfgfdgf324.com</w:t>
+            </w:r>
+            <w:r>
+              <w:t xml:space="preserve"> </w:t>
+            </w:r>
+            <w:r>
+              <w:t>.</w:t>
+            </w:r>
+            <w:proofErr w:type="gramEnd"/>
+            <w:r>
+              <w:t xml:space="preserve"> </w:t>
+            </w:r>
+            <w:r>
+              <w:t xml:space="preserve"> </w:t>
+            </w:r>
+          </w:p>
+          <w:p/>
+          <w:p>
             <w:bookmarkStart w:id="0" w:name="_GoBack"/>
             <w:bookmarkEnd w:id="0"/>
-            <w:r>
-              <w:t>rule is functional</w:t>
-            </w:r>
-            <w:r>
-              <w:t xml:space="preserve"> on the server-end</w:t>
-            </w:r>
-            <w:r>
-              <w:t xml:space="preserve"> in terms of connecting to our user name and tenant</w:t>
-            </w:r>
-            <w:r>
-              <w:t>.</w:t>
-            </w:r>
-          </w:p>
-          <w:p/>
-          <w:p>
-            <w:r>
-              <w:t>We can do that by actually debugging our rule on the Auth0 dashboard to check if the logic is correct.</w:t>
-            </w:r>
-            <w:r>
-              <w:t xml:space="preserve"> </w:t>
-            </w:r>
-          </w:p>
-          <w:p/>
+          </w:p>
           <w:p>
             <w:r>
               <w:t xml:space="preserve">We can then </w:t>
@@ -4119,7 +4273,7 @@
 </file>
 
 <file path=customXml/itemProps2.xml><?xml version="1.0" encoding="utf-8"?>
-<ds:datastoreItem xmlns:ds="http://schemas.openxmlformats.org/officeDocument/2006/customXml" ds:itemID="{1753052E-8A2A-4F0C-8B41-D522DFCA381A}">
+<ds:datastoreItem xmlns:ds="http://schemas.openxmlformats.org/officeDocument/2006/customXml" ds:itemID="{30BA79B7-E6F6-4DDB-B386-28C55A0D3F10}">
   <ds:schemaRefs>
     <ds:schemaRef ds:uri="http://schemas.openxmlformats.org/officeDocument/2006/bibliography"/>
   </ds:schemaRefs>

</xml_diff>